<commit_message>
add o codigo do banco de dados
</commit_message>
<xml_diff>
--- a/PROJETO SITE DE NOTICIA.docx
+++ b/PROJETO SITE DE NOTICIA.docx
@@ -974,163 +974,2140 @@
           <w:u w:val="single"/>
         </w:rPr>
       </w:pPr>
-    </w:p>
-    <w:p>
-      <w:pPr>
-        <w:rPr>
-          <w:b/>
-          <w:sz w:val="24"/>
-          <w:szCs w:val="24"/>
-          <w:u w:val="single"/>
-        </w:rPr>
-      </w:pPr>
-    </w:p>
-    <w:p>
-      <w:pPr>
-        <w:rPr>
-          <w:b/>
-          <w:sz w:val="24"/>
-          <w:szCs w:val="24"/>
-          <w:u w:val="single"/>
-        </w:rPr>
-      </w:pPr>
-    </w:p>
-    <w:p>
-      <w:pPr>
-        <w:rPr>
-          <w:b/>
-          <w:sz w:val="24"/>
-          <w:szCs w:val="24"/>
-          <w:u w:val="single"/>
-        </w:rPr>
-      </w:pPr>
-    </w:p>
-    <w:p>
-      <w:pPr>
-        <w:rPr>
-          <w:b/>
-          <w:sz w:val="24"/>
-          <w:szCs w:val="24"/>
-          <w:u w:val="single"/>
-        </w:rPr>
-      </w:pPr>
-    </w:p>
-    <w:p>
-      <w:pPr>
-        <w:rPr>
-          <w:b/>
-          <w:sz w:val="24"/>
-          <w:szCs w:val="24"/>
-          <w:u w:val="single"/>
-        </w:rPr>
-      </w:pPr>
-    </w:p>
-    <w:p>
-      <w:pPr>
-        <w:rPr>
-          <w:b/>
-          <w:sz w:val="24"/>
-          <w:szCs w:val="24"/>
-          <w:u w:val="single"/>
-        </w:rPr>
-      </w:pPr>
-    </w:p>
-    <w:p>
-      <w:pPr>
-        <w:rPr>
-          <w:b/>
-          <w:sz w:val="24"/>
-          <w:szCs w:val="24"/>
-          <w:u w:val="single"/>
-        </w:rPr>
-      </w:pPr>
-    </w:p>
-    <w:p>
-      <w:pPr>
-        <w:rPr>
-          <w:b/>
-          <w:sz w:val="24"/>
-          <w:szCs w:val="24"/>
-          <w:u w:val="single"/>
-        </w:rPr>
-      </w:pPr>
-    </w:p>
-    <w:p>
-      <w:pPr>
-        <w:rPr>
-          <w:b/>
-          <w:sz w:val="24"/>
-          <w:szCs w:val="24"/>
-          <w:u w:val="single"/>
-        </w:rPr>
-      </w:pPr>
-    </w:p>
-    <w:p>
-      <w:pPr>
-        <w:rPr>
-          <w:b/>
-          <w:sz w:val="24"/>
-          <w:szCs w:val="24"/>
-          <w:u w:val="single"/>
-        </w:rPr>
-      </w:pPr>
-    </w:p>
-    <w:p>
-      <w:pPr>
-        <w:rPr>
-          <w:b/>
-          <w:sz w:val="24"/>
-          <w:szCs w:val="24"/>
-          <w:u w:val="single"/>
-        </w:rPr>
-      </w:pPr>
-    </w:p>
-    <w:p>
-      <w:pPr>
-        <w:rPr>
-          <w:b/>
-          <w:sz w:val="24"/>
-          <w:szCs w:val="24"/>
-          <w:u w:val="single"/>
-        </w:rPr>
-      </w:pPr>
-    </w:p>
-    <w:p>
-      <w:pPr>
-        <w:rPr>
-          <w:b/>
-          <w:sz w:val="24"/>
-          <w:szCs w:val="24"/>
-          <w:u w:val="single"/>
-        </w:rPr>
-      </w:pPr>
-    </w:p>
-    <w:p>
-      <w:pPr>
-        <w:rPr>
-          <w:b/>
-          <w:sz w:val="24"/>
-          <w:szCs w:val="24"/>
-          <w:u w:val="single"/>
-        </w:rPr>
-      </w:pPr>
-    </w:p>
-    <w:p>
-      <w:pPr>
-        <w:rPr>
-          <w:b/>
-          <w:sz w:val="24"/>
-          <w:szCs w:val="24"/>
-          <w:u w:val="single"/>
-        </w:rPr>
-      </w:pPr>
-      <w:r>
-        <w:rPr>
-          <w:b/>
-          <w:sz w:val="24"/>
-          <w:szCs w:val="24"/>
-          <w:u w:val="single"/>
-        </w:rPr>
+      <w:r>
+        <w:rPr>
+          <w:b/>
+          <w:sz w:val="24"/>
+          <w:szCs w:val="24"/>
+          <w:u w:val="single"/>
+        </w:rPr>
+        <w:lastRenderedPageBreak/>
+        <w:t>CODIGO DO BANCO DE DADOS</w:t>
+      </w:r>
+    </w:p>
+    <w:p>
+      <w:pPr>
+        <w:rPr>
+          <w:sz w:val="24"/>
+          <w:szCs w:val="24"/>
+        </w:rPr>
+      </w:pPr>
+      <w:proofErr w:type="spellStart"/>
+      <w:r>
+        <w:rPr>
+          <w:sz w:val="24"/>
+          <w:szCs w:val="24"/>
+        </w:rPr>
+        <w:t>create</w:t>
+      </w:r>
+      <w:proofErr w:type="spellEnd"/>
+      <w:r>
+        <w:rPr>
+          <w:sz w:val="24"/>
+          <w:szCs w:val="24"/>
+        </w:rPr>
+        <w:t xml:space="preserve"> </w:t>
+      </w:r>
+      <w:proofErr w:type="spellStart"/>
+      <w:r>
+        <w:rPr>
+          <w:sz w:val="24"/>
+          <w:szCs w:val="24"/>
+        </w:rPr>
+        <w:t>database</w:t>
+      </w:r>
+      <w:proofErr w:type="spellEnd"/>
+      <w:r>
+        <w:rPr>
+          <w:sz w:val="24"/>
+          <w:szCs w:val="24"/>
+        </w:rPr>
+        <w:t xml:space="preserve"> </w:t>
+      </w:r>
+      <w:proofErr w:type="spellStart"/>
+      <w:r>
+        <w:rPr>
+          <w:sz w:val="24"/>
+          <w:szCs w:val="24"/>
+        </w:rPr>
+        <w:t>bd_noticia</w:t>
+      </w:r>
+      <w:proofErr w:type="spellEnd"/>
+      <w:r>
+        <w:rPr>
+          <w:sz w:val="24"/>
+          <w:szCs w:val="24"/>
+        </w:rPr>
+        <w:t>;</w:t>
+      </w:r>
+    </w:p>
+    <w:p>
+      <w:pPr>
+        <w:rPr>
+          <w:sz w:val="24"/>
+          <w:szCs w:val="24"/>
+        </w:rPr>
+      </w:pPr>
+    </w:p>
+    <w:p>
+      <w:pPr>
+        <w:rPr>
+          <w:sz w:val="24"/>
+          <w:szCs w:val="24"/>
+        </w:rPr>
+      </w:pPr>
+      <w:r>
+        <w:rPr>
+          <w:sz w:val="24"/>
+          <w:szCs w:val="24"/>
+        </w:rPr>
+        <w:t xml:space="preserve">use </w:t>
+      </w:r>
+      <w:proofErr w:type="spellStart"/>
+      <w:r>
+        <w:rPr>
+          <w:sz w:val="24"/>
+          <w:szCs w:val="24"/>
+        </w:rPr>
+        <w:t>bd_noticia</w:t>
+      </w:r>
+      <w:proofErr w:type="spellEnd"/>
+      <w:r>
+        <w:rPr>
+          <w:sz w:val="24"/>
+          <w:szCs w:val="24"/>
+        </w:rPr>
+        <w:t>;</w:t>
+      </w:r>
+    </w:p>
+    <w:p>
+      <w:pPr>
+        <w:rPr>
+          <w:sz w:val="24"/>
+          <w:szCs w:val="24"/>
+        </w:rPr>
+      </w:pPr>
+    </w:p>
+    <w:p>
+      <w:pPr>
+        <w:rPr>
+          <w:sz w:val="24"/>
+          <w:szCs w:val="24"/>
+        </w:rPr>
+      </w:pPr>
+      <w:proofErr w:type="spellStart"/>
+      <w:r>
+        <w:rPr>
+          <w:sz w:val="24"/>
+          <w:szCs w:val="24"/>
+        </w:rPr>
+        <w:t>create</w:t>
+      </w:r>
+      <w:proofErr w:type="spellEnd"/>
+      <w:r>
+        <w:rPr>
+          <w:sz w:val="24"/>
+          <w:szCs w:val="24"/>
+        </w:rPr>
+        <w:t xml:space="preserve"> </w:t>
+      </w:r>
+      <w:proofErr w:type="spellStart"/>
+      <w:r>
+        <w:rPr>
+          <w:sz w:val="24"/>
+          <w:szCs w:val="24"/>
+        </w:rPr>
+        <w:t>table</w:t>
+      </w:r>
+      <w:proofErr w:type="spellEnd"/>
+      <w:r>
+        <w:rPr>
+          <w:sz w:val="24"/>
+          <w:szCs w:val="24"/>
+        </w:rPr>
+        <w:t xml:space="preserve"> </w:t>
+      </w:r>
+      <w:proofErr w:type="spellStart"/>
+      <w:proofErr w:type="gramStart"/>
+      <w:r>
+        <w:rPr>
+          <w:sz w:val="24"/>
+          <w:szCs w:val="24"/>
+        </w:rPr>
+        <w:t>adm</w:t>
+      </w:r>
+      <w:proofErr w:type="spellEnd"/>
+      <w:r>
+        <w:rPr>
+          <w:sz w:val="24"/>
+          <w:szCs w:val="24"/>
+        </w:rPr>
+        <w:t>(</w:t>
+      </w:r>
+      <w:proofErr w:type="gramEnd"/>
+    </w:p>
+    <w:p>
+      <w:pPr>
+        <w:rPr>
+          <w:sz w:val="24"/>
+          <w:szCs w:val="24"/>
+        </w:rPr>
+      </w:pPr>
+      <w:r>
+        <w:rPr>
+          <w:sz w:val="24"/>
+          <w:szCs w:val="24"/>
+        </w:rPr>
+        <w:t xml:space="preserve">id </w:t>
+      </w:r>
+      <w:proofErr w:type="spellStart"/>
+      <w:r>
+        <w:rPr>
+          <w:sz w:val="24"/>
+          <w:szCs w:val="24"/>
+        </w:rPr>
+        <w:t>int</w:t>
+      </w:r>
+      <w:proofErr w:type="spellEnd"/>
+      <w:r>
+        <w:rPr>
+          <w:sz w:val="24"/>
+          <w:szCs w:val="24"/>
+        </w:rPr>
+        <w:t xml:space="preserve"> </w:t>
+      </w:r>
+      <w:proofErr w:type="spellStart"/>
+      <w:r>
+        <w:rPr>
+          <w:sz w:val="24"/>
+          <w:szCs w:val="24"/>
+        </w:rPr>
+        <w:t>auto_increment</w:t>
+      </w:r>
+      <w:proofErr w:type="spellEnd"/>
+      <w:r>
+        <w:rPr>
+          <w:sz w:val="24"/>
+          <w:szCs w:val="24"/>
+        </w:rPr>
+        <w:t xml:space="preserve"> </w:t>
+      </w:r>
+      <w:proofErr w:type="spellStart"/>
+      <w:r>
+        <w:rPr>
+          <w:sz w:val="24"/>
+          <w:szCs w:val="24"/>
+        </w:rPr>
+        <w:t>primary</w:t>
+      </w:r>
+      <w:proofErr w:type="spellEnd"/>
+      <w:r>
+        <w:rPr>
+          <w:sz w:val="24"/>
+          <w:szCs w:val="24"/>
+        </w:rPr>
+        <w:t xml:space="preserve"> </w:t>
+      </w:r>
+      <w:proofErr w:type="spellStart"/>
+      <w:r>
+        <w:rPr>
+          <w:sz w:val="24"/>
+          <w:szCs w:val="24"/>
+        </w:rPr>
+        <w:t>key</w:t>
+      </w:r>
+      <w:proofErr w:type="spellEnd"/>
+      <w:r>
+        <w:rPr>
+          <w:sz w:val="24"/>
+          <w:szCs w:val="24"/>
+        </w:rPr>
+        <w:t>,</w:t>
+      </w:r>
+    </w:p>
+    <w:p>
+      <w:pPr>
+        <w:rPr>
+          <w:sz w:val="24"/>
+          <w:szCs w:val="24"/>
+        </w:rPr>
+      </w:pPr>
+      <w:r>
+        <w:rPr>
+          <w:sz w:val="24"/>
+          <w:szCs w:val="24"/>
+        </w:rPr>
+        <w:t xml:space="preserve">nome </w:t>
+      </w:r>
+      <w:proofErr w:type="spellStart"/>
+      <w:proofErr w:type="gramStart"/>
+      <w:r>
+        <w:rPr>
+          <w:sz w:val="24"/>
+          <w:szCs w:val="24"/>
+        </w:rPr>
+        <w:t>varchar</w:t>
+      </w:r>
+      <w:proofErr w:type="spellEnd"/>
+      <w:r>
+        <w:rPr>
+          <w:sz w:val="24"/>
+          <w:szCs w:val="24"/>
+        </w:rPr>
+        <w:t>(</w:t>
+      </w:r>
+      <w:proofErr w:type="gramEnd"/>
+      <w:r>
+        <w:rPr>
+          <w:sz w:val="24"/>
+          <w:szCs w:val="24"/>
+        </w:rPr>
+        <w:t xml:space="preserve">150) </w:t>
+      </w:r>
+      <w:proofErr w:type="spellStart"/>
+      <w:r>
+        <w:rPr>
+          <w:sz w:val="24"/>
+          <w:szCs w:val="24"/>
+        </w:rPr>
+        <w:t>not</w:t>
+      </w:r>
+      <w:proofErr w:type="spellEnd"/>
+      <w:r>
+        <w:rPr>
+          <w:sz w:val="24"/>
+          <w:szCs w:val="24"/>
+        </w:rPr>
+        <w:t xml:space="preserve"> </w:t>
+      </w:r>
+      <w:proofErr w:type="spellStart"/>
+      <w:r>
+        <w:rPr>
+          <w:sz w:val="24"/>
+          <w:szCs w:val="24"/>
+        </w:rPr>
+        <w:t>null</w:t>
+      </w:r>
+      <w:proofErr w:type="spellEnd"/>
+      <w:r>
+        <w:rPr>
+          <w:sz w:val="24"/>
+          <w:szCs w:val="24"/>
+        </w:rPr>
+        <w:t>,</w:t>
+      </w:r>
+    </w:p>
+    <w:p>
+      <w:pPr>
+        <w:rPr>
+          <w:sz w:val="24"/>
+          <w:szCs w:val="24"/>
+        </w:rPr>
+      </w:pPr>
+      <w:r>
+        <w:rPr>
+          <w:sz w:val="24"/>
+          <w:szCs w:val="24"/>
+        </w:rPr>
+        <w:t xml:space="preserve">foto </w:t>
+      </w:r>
+      <w:proofErr w:type="spellStart"/>
+      <w:proofErr w:type="gramStart"/>
+      <w:r>
+        <w:rPr>
+          <w:sz w:val="24"/>
+          <w:szCs w:val="24"/>
+        </w:rPr>
+        <w:t>varchar</w:t>
+      </w:r>
+      <w:proofErr w:type="spellEnd"/>
+      <w:r>
+        <w:rPr>
+          <w:sz w:val="24"/>
+          <w:szCs w:val="24"/>
+        </w:rPr>
+        <w:t>(</w:t>
+      </w:r>
+      <w:proofErr w:type="gramEnd"/>
+      <w:r>
+        <w:rPr>
+          <w:sz w:val="24"/>
+          <w:szCs w:val="24"/>
+        </w:rPr>
+        <w:t>250),</w:t>
+      </w:r>
+    </w:p>
+    <w:p>
+      <w:pPr>
+        <w:rPr>
+          <w:sz w:val="24"/>
+          <w:szCs w:val="24"/>
+        </w:rPr>
+      </w:pPr>
+      <w:proofErr w:type="spellStart"/>
+      <w:r>
+        <w:rPr>
+          <w:sz w:val="24"/>
+          <w:szCs w:val="24"/>
+        </w:rPr>
+        <w:t>usuario</w:t>
+      </w:r>
+      <w:proofErr w:type="spellEnd"/>
+      <w:r>
+        <w:rPr>
+          <w:sz w:val="24"/>
+          <w:szCs w:val="24"/>
+        </w:rPr>
+        <w:t xml:space="preserve"> </w:t>
+      </w:r>
+      <w:proofErr w:type="spellStart"/>
+      <w:proofErr w:type="gramStart"/>
+      <w:r>
+        <w:rPr>
+          <w:sz w:val="24"/>
+          <w:szCs w:val="24"/>
+        </w:rPr>
+        <w:t>varchar</w:t>
+      </w:r>
+      <w:proofErr w:type="spellEnd"/>
+      <w:r>
+        <w:rPr>
+          <w:sz w:val="24"/>
+          <w:szCs w:val="24"/>
+        </w:rPr>
+        <w:t>(</w:t>
+      </w:r>
+      <w:proofErr w:type="gramEnd"/>
+      <w:r>
+        <w:rPr>
+          <w:sz w:val="24"/>
+          <w:szCs w:val="24"/>
+        </w:rPr>
+        <w:t xml:space="preserve">15) </w:t>
+      </w:r>
+      <w:proofErr w:type="spellStart"/>
+      <w:r>
+        <w:rPr>
+          <w:sz w:val="24"/>
+          <w:szCs w:val="24"/>
+        </w:rPr>
+        <w:t>not</w:t>
+      </w:r>
+      <w:proofErr w:type="spellEnd"/>
+      <w:r>
+        <w:rPr>
+          <w:sz w:val="24"/>
+          <w:szCs w:val="24"/>
+        </w:rPr>
+        <w:t xml:space="preserve"> </w:t>
+      </w:r>
+      <w:proofErr w:type="spellStart"/>
+      <w:r>
+        <w:rPr>
+          <w:sz w:val="24"/>
+          <w:szCs w:val="24"/>
+        </w:rPr>
+        <w:t>null</w:t>
+      </w:r>
+      <w:proofErr w:type="spellEnd"/>
+      <w:r>
+        <w:rPr>
+          <w:sz w:val="24"/>
+          <w:szCs w:val="24"/>
+        </w:rPr>
+        <w:t>,</w:t>
+      </w:r>
+    </w:p>
+    <w:p>
+      <w:pPr>
+        <w:rPr>
+          <w:sz w:val="24"/>
+          <w:szCs w:val="24"/>
+        </w:rPr>
+      </w:pPr>
+      <w:r>
+        <w:rPr>
+          <w:sz w:val="24"/>
+          <w:szCs w:val="24"/>
+        </w:rPr>
+        <w:t xml:space="preserve">senha </w:t>
+      </w:r>
+      <w:proofErr w:type="spellStart"/>
+      <w:proofErr w:type="gramStart"/>
+      <w:r>
+        <w:rPr>
+          <w:sz w:val="24"/>
+          <w:szCs w:val="24"/>
+        </w:rPr>
+        <w:t>varchar</w:t>
+      </w:r>
+      <w:proofErr w:type="spellEnd"/>
+      <w:r>
+        <w:rPr>
+          <w:sz w:val="24"/>
+          <w:szCs w:val="24"/>
+        </w:rPr>
+        <w:t>(</w:t>
+      </w:r>
+      <w:proofErr w:type="gramEnd"/>
+      <w:r>
+        <w:rPr>
+          <w:sz w:val="24"/>
+          <w:szCs w:val="24"/>
+        </w:rPr>
+        <w:t xml:space="preserve">10) </w:t>
+      </w:r>
+      <w:proofErr w:type="spellStart"/>
+      <w:r>
+        <w:rPr>
+          <w:sz w:val="24"/>
+          <w:szCs w:val="24"/>
+        </w:rPr>
+        <w:t>not</w:t>
+      </w:r>
+      <w:proofErr w:type="spellEnd"/>
+      <w:r>
+        <w:rPr>
+          <w:sz w:val="24"/>
+          <w:szCs w:val="24"/>
+        </w:rPr>
+        <w:t xml:space="preserve"> </w:t>
+      </w:r>
+      <w:proofErr w:type="spellStart"/>
+      <w:r>
+        <w:rPr>
+          <w:sz w:val="24"/>
+          <w:szCs w:val="24"/>
+        </w:rPr>
+        <w:t>null</w:t>
+      </w:r>
+      <w:proofErr w:type="spellEnd"/>
+      <w:r>
+        <w:rPr>
+          <w:sz w:val="24"/>
+          <w:szCs w:val="24"/>
+        </w:rPr>
+        <w:t>,</w:t>
+      </w:r>
+    </w:p>
+    <w:p>
+      <w:pPr>
+        <w:rPr>
+          <w:sz w:val="24"/>
+          <w:szCs w:val="24"/>
+        </w:rPr>
+      </w:pPr>
+      <w:r>
+        <w:rPr>
+          <w:sz w:val="24"/>
+          <w:szCs w:val="24"/>
+        </w:rPr>
+        <w:t xml:space="preserve">data </w:t>
+      </w:r>
+      <w:proofErr w:type="spellStart"/>
+      <w:r>
+        <w:rPr>
+          <w:sz w:val="24"/>
+          <w:szCs w:val="24"/>
+        </w:rPr>
+        <w:t>datetime</w:t>
+      </w:r>
+      <w:proofErr w:type="spellEnd"/>
+    </w:p>
+    <w:p>
+      <w:pPr>
+        <w:rPr>
+          <w:sz w:val="24"/>
+          <w:szCs w:val="24"/>
+        </w:rPr>
+      </w:pPr>
+      <w:r>
+        <w:rPr>
+          <w:sz w:val="24"/>
+          <w:szCs w:val="24"/>
+        </w:rPr>
+        <w:t>);</w:t>
+      </w:r>
+    </w:p>
+    <w:p>
+      <w:pPr>
+        <w:rPr>
+          <w:sz w:val="24"/>
+          <w:szCs w:val="24"/>
+        </w:rPr>
+      </w:pPr>
+    </w:p>
+    <w:p>
+      <w:pPr>
+        <w:rPr>
+          <w:sz w:val="24"/>
+          <w:szCs w:val="24"/>
+        </w:rPr>
+      </w:pPr>
+      <w:proofErr w:type="spellStart"/>
+      <w:r>
+        <w:rPr>
+          <w:sz w:val="24"/>
+          <w:szCs w:val="24"/>
+        </w:rPr>
+        <w:t>create</w:t>
+      </w:r>
+      <w:proofErr w:type="spellEnd"/>
+      <w:r>
+        <w:rPr>
+          <w:sz w:val="24"/>
+          <w:szCs w:val="24"/>
+        </w:rPr>
+        <w:t xml:space="preserve"> </w:t>
+      </w:r>
+      <w:proofErr w:type="spellStart"/>
+      <w:r>
+        <w:rPr>
+          <w:sz w:val="24"/>
+          <w:szCs w:val="24"/>
+        </w:rPr>
+        <w:t>table</w:t>
+      </w:r>
+      <w:proofErr w:type="spellEnd"/>
+      <w:r>
+        <w:rPr>
+          <w:sz w:val="24"/>
+          <w:szCs w:val="24"/>
+        </w:rPr>
+        <w:t xml:space="preserve"> </w:t>
+      </w:r>
+      <w:proofErr w:type="gramStart"/>
+      <w:r>
+        <w:rPr>
+          <w:sz w:val="24"/>
+          <w:szCs w:val="24"/>
+        </w:rPr>
+        <w:t>categorias(</w:t>
+      </w:r>
+      <w:proofErr w:type="gramEnd"/>
+    </w:p>
+    <w:p>
+      <w:pPr>
+        <w:rPr>
+          <w:sz w:val="24"/>
+          <w:szCs w:val="24"/>
+        </w:rPr>
+      </w:pPr>
+      <w:r>
+        <w:rPr>
+          <w:sz w:val="24"/>
+          <w:szCs w:val="24"/>
+        </w:rPr>
+        <w:t xml:space="preserve">id </w:t>
+      </w:r>
+      <w:proofErr w:type="spellStart"/>
+      <w:r>
+        <w:rPr>
+          <w:sz w:val="24"/>
+          <w:szCs w:val="24"/>
+        </w:rPr>
+        <w:t>int</w:t>
+      </w:r>
+      <w:proofErr w:type="spellEnd"/>
+      <w:r>
+        <w:rPr>
+          <w:sz w:val="24"/>
+          <w:szCs w:val="24"/>
+        </w:rPr>
+        <w:t xml:space="preserve"> </w:t>
+      </w:r>
+      <w:proofErr w:type="spellStart"/>
+      <w:r>
+        <w:rPr>
+          <w:sz w:val="24"/>
+          <w:szCs w:val="24"/>
+        </w:rPr>
+        <w:t>auto_increment</w:t>
+      </w:r>
+      <w:proofErr w:type="spellEnd"/>
+      <w:r>
+        <w:rPr>
+          <w:sz w:val="24"/>
+          <w:szCs w:val="24"/>
+        </w:rPr>
+        <w:t xml:space="preserve"> </w:t>
+      </w:r>
+      <w:proofErr w:type="spellStart"/>
+      <w:r>
+        <w:rPr>
+          <w:sz w:val="24"/>
+          <w:szCs w:val="24"/>
+        </w:rPr>
+        <w:t>primary</w:t>
+      </w:r>
+      <w:proofErr w:type="spellEnd"/>
+      <w:r>
+        <w:rPr>
+          <w:sz w:val="24"/>
+          <w:szCs w:val="24"/>
+        </w:rPr>
+        <w:t xml:space="preserve"> </w:t>
+      </w:r>
+      <w:proofErr w:type="spellStart"/>
+      <w:r>
+        <w:rPr>
+          <w:sz w:val="24"/>
+          <w:szCs w:val="24"/>
+        </w:rPr>
+        <w:t>key</w:t>
+      </w:r>
+      <w:proofErr w:type="spellEnd"/>
+      <w:r>
+        <w:rPr>
+          <w:sz w:val="24"/>
+          <w:szCs w:val="24"/>
+        </w:rPr>
+        <w:t>,</w:t>
+      </w:r>
+    </w:p>
+    <w:p>
+      <w:pPr>
+        <w:rPr>
+          <w:sz w:val="24"/>
+          <w:szCs w:val="24"/>
+        </w:rPr>
+      </w:pPr>
+      <w:r>
+        <w:rPr>
+          <w:sz w:val="24"/>
+          <w:szCs w:val="24"/>
+        </w:rPr>
+        <w:t xml:space="preserve">nome </w:t>
+      </w:r>
+      <w:proofErr w:type="spellStart"/>
+      <w:proofErr w:type="gramStart"/>
+      <w:r>
+        <w:rPr>
+          <w:sz w:val="24"/>
+          <w:szCs w:val="24"/>
+        </w:rPr>
+        <w:t>varchar</w:t>
+      </w:r>
+      <w:proofErr w:type="spellEnd"/>
+      <w:r>
+        <w:rPr>
+          <w:sz w:val="24"/>
+          <w:szCs w:val="24"/>
+        </w:rPr>
+        <w:t>(</w:t>
+      </w:r>
+      <w:proofErr w:type="gramEnd"/>
+      <w:r>
+        <w:rPr>
+          <w:sz w:val="24"/>
+          <w:szCs w:val="24"/>
+        </w:rPr>
+        <w:t>20)</w:t>
+      </w:r>
+    </w:p>
+    <w:p>
+      <w:pPr>
+        <w:rPr>
+          <w:sz w:val="24"/>
+          <w:szCs w:val="24"/>
+        </w:rPr>
+      </w:pPr>
+      <w:r>
+        <w:rPr>
+          <w:sz w:val="24"/>
+          <w:szCs w:val="24"/>
+        </w:rPr>
+        <w:t>);</w:t>
+      </w:r>
+    </w:p>
+    <w:p>
+      <w:pPr>
+        <w:rPr>
+          <w:sz w:val="24"/>
+          <w:szCs w:val="24"/>
+        </w:rPr>
+      </w:pPr>
+    </w:p>
+    <w:p>
+      <w:pPr>
+        <w:rPr>
+          <w:sz w:val="24"/>
+          <w:szCs w:val="24"/>
+        </w:rPr>
+      </w:pPr>
+      <w:proofErr w:type="spellStart"/>
+      <w:r>
+        <w:rPr>
+          <w:sz w:val="24"/>
+          <w:szCs w:val="24"/>
+        </w:rPr>
+        <w:t>insert</w:t>
+      </w:r>
+      <w:proofErr w:type="spellEnd"/>
+      <w:r>
+        <w:rPr>
+          <w:sz w:val="24"/>
+          <w:szCs w:val="24"/>
+        </w:rPr>
+        <w:t xml:space="preserve"> </w:t>
+      </w:r>
+      <w:proofErr w:type="spellStart"/>
+      <w:r>
+        <w:rPr>
+          <w:sz w:val="24"/>
+          <w:szCs w:val="24"/>
+        </w:rPr>
+        <w:t>into</w:t>
+      </w:r>
+      <w:proofErr w:type="spellEnd"/>
+      <w:r>
+        <w:rPr>
+          <w:sz w:val="24"/>
+          <w:szCs w:val="24"/>
+        </w:rPr>
+        <w:t xml:space="preserve"> categorias(nome)</w:t>
+      </w:r>
+      <w:proofErr w:type="spellStart"/>
+      <w:r>
+        <w:rPr>
+          <w:sz w:val="24"/>
+          <w:szCs w:val="24"/>
+        </w:rPr>
+        <w:t>value</w:t>
+      </w:r>
+      <w:proofErr w:type="spellEnd"/>
+      <w:r>
+        <w:rPr>
+          <w:sz w:val="24"/>
+          <w:szCs w:val="24"/>
+        </w:rPr>
+        <w:t>('geral');</w:t>
+      </w:r>
+    </w:p>
+    <w:p>
+      <w:pPr>
+        <w:rPr>
+          <w:sz w:val="24"/>
+          <w:szCs w:val="24"/>
+        </w:rPr>
+      </w:pPr>
+      <w:proofErr w:type="spellStart"/>
+      <w:r>
+        <w:rPr>
+          <w:sz w:val="24"/>
+          <w:szCs w:val="24"/>
+        </w:rPr>
+        <w:t>insert</w:t>
+      </w:r>
+      <w:proofErr w:type="spellEnd"/>
+      <w:r>
+        <w:rPr>
+          <w:sz w:val="24"/>
+          <w:szCs w:val="24"/>
+        </w:rPr>
+        <w:t xml:space="preserve"> </w:t>
+      </w:r>
+      <w:proofErr w:type="spellStart"/>
+      <w:r>
+        <w:rPr>
+          <w:sz w:val="24"/>
+          <w:szCs w:val="24"/>
+        </w:rPr>
+        <w:t>into</w:t>
+      </w:r>
+      <w:proofErr w:type="spellEnd"/>
+      <w:r>
+        <w:rPr>
+          <w:sz w:val="24"/>
+          <w:szCs w:val="24"/>
+        </w:rPr>
+        <w:t xml:space="preserve"> categorias(nome)</w:t>
+      </w:r>
+      <w:proofErr w:type="spellStart"/>
+      <w:proofErr w:type="gramStart"/>
+      <w:r>
+        <w:rPr>
+          <w:sz w:val="24"/>
+          <w:szCs w:val="24"/>
+        </w:rPr>
+        <w:t>value</w:t>
+      </w:r>
+      <w:proofErr w:type="spellEnd"/>
+      <w:r>
+        <w:rPr>
+          <w:sz w:val="24"/>
+          <w:szCs w:val="24"/>
+        </w:rPr>
+        <w:t>(</w:t>
+      </w:r>
+      <w:proofErr w:type="gramEnd"/>
+      <w:r>
+        <w:rPr>
+          <w:sz w:val="24"/>
+          <w:szCs w:val="24"/>
+        </w:rPr>
+        <w:t>'</w:t>
+      </w:r>
+      <w:proofErr w:type="spellStart"/>
+      <w:r>
+        <w:rPr>
+          <w:sz w:val="24"/>
+          <w:szCs w:val="24"/>
+        </w:rPr>
+        <w:t>xbox</w:t>
+      </w:r>
+      <w:proofErr w:type="spellEnd"/>
+      <w:r>
+        <w:rPr>
+          <w:sz w:val="24"/>
+          <w:szCs w:val="24"/>
+        </w:rPr>
+        <w:t xml:space="preserve"> </w:t>
+      </w:r>
+      <w:proofErr w:type="spellStart"/>
+      <w:r>
+        <w:rPr>
+          <w:sz w:val="24"/>
+          <w:szCs w:val="24"/>
+        </w:rPr>
+        <w:t>gold</w:t>
+      </w:r>
+      <w:proofErr w:type="spellEnd"/>
+      <w:r>
+        <w:rPr>
+          <w:sz w:val="24"/>
+          <w:szCs w:val="24"/>
+        </w:rPr>
+        <w:t>');</w:t>
+      </w:r>
+    </w:p>
+    <w:p>
+      <w:pPr>
+        <w:rPr>
+          <w:sz w:val="24"/>
+          <w:szCs w:val="24"/>
+        </w:rPr>
+      </w:pPr>
+      <w:proofErr w:type="spellStart"/>
+      <w:r>
+        <w:rPr>
+          <w:sz w:val="24"/>
+          <w:szCs w:val="24"/>
+        </w:rPr>
+        <w:t>insert</w:t>
+      </w:r>
+      <w:proofErr w:type="spellEnd"/>
+      <w:r>
+        <w:rPr>
+          <w:sz w:val="24"/>
+          <w:szCs w:val="24"/>
+        </w:rPr>
+        <w:t xml:space="preserve"> </w:t>
+      </w:r>
+      <w:proofErr w:type="spellStart"/>
+      <w:r>
+        <w:rPr>
+          <w:sz w:val="24"/>
+          <w:szCs w:val="24"/>
+        </w:rPr>
+        <w:t>into</w:t>
+      </w:r>
+      <w:proofErr w:type="spellEnd"/>
+      <w:r>
+        <w:rPr>
+          <w:sz w:val="24"/>
+          <w:szCs w:val="24"/>
+        </w:rPr>
+        <w:t xml:space="preserve"> categorias(nome)</w:t>
+      </w:r>
+      <w:proofErr w:type="spellStart"/>
+      <w:r>
+        <w:rPr>
+          <w:sz w:val="24"/>
+          <w:szCs w:val="24"/>
+        </w:rPr>
+        <w:t>value</w:t>
+      </w:r>
+      <w:proofErr w:type="spellEnd"/>
+      <w:r>
+        <w:rPr>
+          <w:sz w:val="24"/>
+          <w:szCs w:val="24"/>
+        </w:rPr>
+        <w:t>('</w:t>
+      </w:r>
+      <w:proofErr w:type="spellStart"/>
+      <w:r>
+        <w:rPr>
+          <w:sz w:val="24"/>
+          <w:szCs w:val="24"/>
+        </w:rPr>
+        <w:t>lancamento</w:t>
+      </w:r>
+      <w:proofErr w:type="spellEnd"/>
+      <w:r>
+        <w:rPr>
+          <w:sz w:val="24"/>
+          <w:szCs w:val="24"/>
+        </w:rPr>
+        <w:t>');</w:t>
+      </w:r>
+    </w:p>
+    <w:p>
+      <w:pPr>
+        <w:rPr>
+          <w:sz w:val="24"/>
+          <w:szCs w:val="24"/>
+        </w:rPr>
+      </w:pPr>
+      <w:proofErr w:type="spellStart"/>
+      <w:r>
+        <w:rPr>
+          <w:sz w:val="24"/>
+          <w:szCs w:val="24"/>
+        </w:rPr>
+        <w:t>insert</w:t>
+      </w:r>
+      <w:proofErr w:type="spellEnd"/>
+      <w:r>
+        <w:rPr>
+          <w:sz w:val="24"/>
+          <w:szCs w:val="24"/>
+        </w:rPr>
+        <w:t xml:space="preserve"> </w:t>
+      </w:r>
+      <w:proofErr w:type="spellStart"/>
+      <w:r>
+        <w:rPr>
+          <w:sz w:val="24"/>
+          <w:szCs w:val="24"/>
+        </w:rPr>
+        <w:t>into</w:t>
+      </w:r>
+      <w:proofErr w:type="spellEnd"/>
+      <w:r>
+        <w:rPr>
+          <w:sz w:val="24"/>
+          <w:szCs w:val="24"/>
+        </w:rPr>
+        <w:t xml:space="preserve"> categorias(nome)</w:t>
+      </w:r>
+      <w:proofErr w:type="spellStart"/>
+      <w:r>
+        <w:rPr>
+          <w:sz w:val="24"/>
+          <w:szCs w:val="24"/>
+        </w:rPr>
+        <w:t>value</w:t>
+      </w:r>
+      <w:proofErr w:type="spellEnd"/>
+      <w:r>
+        <w:rPr>
+          <w:sz w:val="24"/>
+          <w:szCs w:val="24"/>
+        </w:rPr>
+        <w:t>('reviews');</w:t>
+      </w:r>
+    </w:p>
+    <w:p>
+      <w:pPr>
+        <w:rPr>
+          <w:sz w:val="24"/>
+          <w:szCs w:val="24"/>
+        </w:rPr>
+      </w:pPr>
+      <w:proofErr w:type="spellStart"/>
+      <w:r>
+        <w:rPr>
+          <w:sz w:val="24"/>
+          <w:szCs w:val="24"/>
+        </w:rPr>
+        <w:t>insert</w:t>
+      </w:r>
+      <w:proofErr w:type="spellEnd"/>
+      <w:r>
+        <w:rPr>
+          <w:sz w:val="24"/>
+          <w:szCs w:val="24"/>
+        </w:rPr>
+        <w:t xml:space="preserve"> </w:t>
+      </w:r>
+      <w:proofErr w:type="spellStart"/>
+      <w:r>
+        <w:rPr>
+          <w:sz w:val="24"/>
+          <w:szCs w:val="24"/>
+        </w:rPr>
+        <w:t>into</w:t>
+      </w:r>
+      <w:proofErr w:type="spellEnd"/>
+      <w:r>
+        <w:rPr>
+          <w:sz w:val="24"/>
+          <w:szCs w:val="24"/>
+        </w:rPr>
+        <w:t xml:space="preserve"> categorias(nome)</w:t>
+      </w:r>
+      <w:proofErr w:type="spellStart"/>
+      <w:r>
+        <w:rPr>
+          <w:sz w:val="24"/>
+          <w:szCs w:val="24"/>
+        </w:rPr>
+        <w:t>value</w:t>
+      </w:r>
+      <w:proofErr w:type="spellEnd"/>
+      <w:r>
+        <w:rPr>
+          <w:sz w:val="24"/>
+          <w:szCs w:val="24"/>
+        </w:rPr>
+        <w:t>('previas');</w:t>
+      </w:r>
+    </w:p>
+    <w:p>
+      <w:pPr>
+        <w:rPr>
+          <w:sz w:val="24"/>
+          <w:szCs w:val="24"/>
+        </w:rPr>
+      </w:pPr>
+      <w:proofErr w:type="spellStart"/>
+      <w:r>
+        <w:rPr>
+          <w:sz w:val="24"/>
+          <w:szCs w:val="24"/>
+        </w:rPr>
+        <w:t>insert</w:t>
+      </w:r>
+      <w:proofErr w:type="spellEnd"/>
+      <w:r>
+        <w:rPr>
+          <w:sz w:val="24"/>
+          <w:szCs w:val="24"/>
+        </w:rPr>
+        <w:t xml:space="preserve"> </w:t>
+      </w:r>
+      <w:proofErr w:type="spellStart"/>
+      <w:r>
+        <w:rPr>
+          <w:sz w:val="24"/>
+          <w:szCs w:val="24"/>
+        </w:rPr>
+        <w:t>into</w:t>
+      </w:r>
+      <w:proofErr w:type="spellEnd"/>
+      <w:r>
+        <w:rPr>
+          <w:sz w:val="24"/>
+          <w:szCs w:val="24"/>
+        </w:rPr>
+        <w:t xml:space="preserve"> categorias(nome)</w:t>
+      </w:r>
+      <w:proofErr w:type="spellStart"/>
+      <w:r>
+        <w:rPr>
+          <w:sz w:val="24"/>
+          <w:szCs w:val="24"/>
+        </w:rPr>
+        <w:t>value</w:t>
+      </w:r>
+      <w:proofErr w:type="spellEnd"/>
+      <w:r>
+        <w:rPr>
+          <w:sz w:val="24"/>
+          <w:szCs w:val="24"/>
+        </w:rPr>
+        <w:t>('</w:t>
+      </w:r>
+      <w:proofErr w:type="spellStart"/>
+      <w:r>
+        <w:rPr>
+          <w:sz w:val="24"/>
+          <w:szCs w:val="24"/>
+        </w:rPr>
+        <w:t>promocao</w:t>
+      </w:r>
+      <w:proofErr w:type="spellEnd"/>
+      <w:r>
+        <w:rPr>
+          <w:sz w:val="24"/>
+          <w:szCs w:val="24"/>
+        </w:rPr>
+        <w:t>');</w:t>
+      </w:r>
+    </w:p>
+    <w:p>
+      <w:pPr>
+        <w:rPr>
+          <w:sz w:val="24"/>
+          <w:szCs w:val="24"/>
+        </w:rPr>
+      </w:pPr>
+    </w:p>
+    <w:p>
+      <w:pPr>
+        <w:rPr>
+          <w:sz w:val="24"/>
+          <w:szCs w:val="24"/>
+        </w:rPr>
+      </w:pPr>
+      <w:proofErr w:type="spellStart"/>
+      <w:r>
+        <w:rPr>
+          <w:sz w:val="24"/>
+          <w:szCs w:val="24"/>
+        </w:rPr>
+        <w:t>create</w:t>
+      </w:r>
+      <w:proofErr w:type="spellEnd"/>
+      <w:r>
+        <w:rPr>
+          <w:sz w:val="24"/>
+          <w:szCs w:val="24"/>
+        </w:rPr>
+        <w:t xml:space="preserve"> </w:t>
+      </w:r>
+      <w:proofErr w:type="spellStart"/>
+      <w:r>
+        <w:rPr>
+          <w:sz w:val="24"/>
+          <w:szCs w:val="24"/>
+        </w:rPr>
+        <w:t>table</w:t>
+      </w:r>
+      <w:proofErr w:type="spellEnd"/>
+      <w:r>
+        <w:rPr>
+          <w:sz w:val="24"/>
+          <w:szCs w:val="24"/>
+        </w:rPr>
+        <w:t xml:space="preserve"> </w:t>
+      </w:r>
+      <w:proofErr w:type="gramStart"/>
+      <w:r>
+        <w:rPr>
+          <w:sz w:val="24"/>
+          <w:szCs w:val="24"/>
+        </w:rPr>
+        <w:t>noticia(</w:t>
+      </w:r>
+      <w:proofErr w:type="gramEnd"/>
+    </w:p>
+    <w:p>
+      <w:pPr>
+        <w:rPr>
+          <w:sz w:val="24"/>
+          <w:szCs w:val="24"/>
+        </w:rPr>
+      </w:pPr>
+      <w:r>
+        <w:rPr>
+          <w:sz w:val="24"/>
+          <w:szCs w:val="24"/>
+        </w:rPr>
+        <w:t xml:space="preserve">id </w:t>
+      </w:r>
+      <w:proofErr w:type="spellStart"/>
+      <w:r>
+        <w:rPr>
+          <w:sz w:val="24"/>
+          <w:szCs w:val="24"/>
+        </w:rPr>
+        <w:t>int</w:t>
+      </w:r>
+      <w:proofErr w:type="spellEnd"/>
+      <w:r>
+        <w:rPr>
+          <w:sz w:val="24"/>
+          <w:szCs w:val="24"/>
+        </w:rPr>
+        <w:t xml:space="preserve"> </w:t>
+      </w:r>
+      <w:proofErr w:type="spellStart"/>
+      <w:r>
+        <w:rPr>
+          <w:sz w:val="24"/>
+          <w:szCs w:val="24"/>
+        </w:rPr>
+        <w:t>auto_increment</w:t>
+      </w:r>
+      <w:proofErr w:type="spellEnd"/>
+      <w:r>
+        <w:rPr>
+          <w:sz w:val="24"/>
+          <w:szCs w:val="24"/>
+        </w:rPr>
+        <w:t xml:space="preserve"> </w:t>
+      </w:r>
+      <w:proofErr w:type="spellStart"/>
+      <w:r>
+        <w:rPr>
+          <w:sz w:val="24"/>
+          <w:szCs w:val="24"/>
+        </w:rPr>
+        <w:t>primary</w:t>
+      </w:r>
+      <w:proofErr w:type="spellEnd"/>
+      <w:r>
+        <w:rPr>
+          <w:sz w:val="24"/>
+          <w:szCs w:val="24"/>
+        </w:rPr>
+        <w:t xml:space="preserve"> </w:t>
+      </w:r>
+      <w:proofErr w:type="spellStart"/>
+      <w:r>
+        <w:rPr>
+          <w:sz w:val="24"/>
+          <w:szCs w:val="24"/>
+        </w:rPr>
+        <w:t>key</w:t>
+      </w:r>
+      <w:proofErr w:type="spellEnd"/>
+      <w:r>
+        <w:rPr>
+          <w:sz w:val="24"/>
+          <w:szCs w:val="24"/>
+        </w:rPr>
+        <w:t>,</w:t>
+      </w:r>
+    </w:p>
+    <w:p>
+      <w:pPr>
+        <w:rPr>
+          <w:sz w:val="24"/>
+          <w:szCs w:val="24"/>
+        </w:rPr>
+      </w:pPr>
+      <w:proofErr w:type="spellStart"/>
+      <w:r>
+        <w:rPr>
+          <w:sz w:val="24"/>
+          <w:szCs w:val="24"/>
+        </w:rPr>
+        <w:t>autor_id</w:t>
+      </w:r>
+      <w:proofErr w:type="spellEnd"/>
+      <w:r>
+        <w:rPr>
+          <w:sz w:val="24"/>
+          <w:szCs w:val="24"/>
+        </w:rPr>
+        <w:t xml:space="preserve"> </w:t>
+      </w:r>
+      <w:proofErr w:type="spellStart"/>
+      <w:r>
+        <w:rPr>
+          <w:sz w:val="24"/>
+          <w:szCs w:val="24"/>
+        </w:rPr>
+        <w:t>int</w:t>
+      </w:r>
+      <w:proofErr w:type="spellEnd"/>
+      <w:r>
+        <w:rPr>
+          <w:sz w:val="24"/>
+          <w:szCs w:val="24"/>
+        </w:rPr>
+        <w:t xml:space="preserve"> </w:t>
+      </w:r>
+      <w:proofErr w:type="spellStart"/>
+      <w:r>
+        <w:rPr>
+          <w:sz w:val="24"/>
+          <w:szCs w:val="24"/>
+        </w:rPr>
+        <w:t>not</w:t>
+      </w:r>
+      <w:proofErr w:type="spellEnd"/>
+      <w:r>
+        <w:rPr>
+          <w:sz w:val="24"/>
+          <w:szCs w:val="24"/>
+        </w:rPr>
+        <w:t xml:space="preserve"> </w:t>
+      </w:r>
+      <w:proofErr w:type="spellStart"/>
+      <w:r>
+        <w:rPr>
+          <w:sz w:val="24"/>
+          <w:szCs w:val="24"/>
+        </w:rPr>
+        <w:t>null</w:t>
+      </w:r>
+      <w:proofErr w:type="spellEnd"/>
+      <w:r>
+        <w:rPr>
+          <w:sz w:val="24"/>
+          <w:szCs w:val="24"/>
+        </w:rPr>
+        <w:t>,</w:t>
+      </w:r>
+    </w:p>
+    <w:p>
+      <w:pPr>
+        <w:rPr>
+          <w:sz w:val="24"/>
+          <w:szCs w:val="24"/>
+        </w:rPr>
+      </w:pPr>
+      <w:proofErr w:type="spellStart"/>
+      <w:r>
+        <w:rPr>
+          <w:sz w:val="24"/>
+          <w:szCs w:val="24"/>
+        </w:rPr>
+        <w:lastRenderedPageBreak/>
+        <w:t>titulo</w:t>
+      </w:r>
+      <w:proofErr w:type="spellEnd"/>
+      <w:r>
+        <w:rPr>
+          <w:sz w:val="24"/>
+          <w:szCs w:val="24"/>
+        </w:rPr>
+        <w:t xml:space="preserve"> </w:t>
+      </w:r>
+      <w:proofErr w:type="spellStart"/>
+      <w:proofErr w:type="gramStart"/>
+      <w:r>
+        <w:rPr>
+          <w:sz w:val="24"/>
+          <w:szCs w:val="24"/>
+        </w:rPr>
+        <w:t>varchar</w:t>
+      </w:r>
+      <w:proofErr w:type="spellEnd"/>
+      <w:r>
+        <w:rPr>
+          <w:sz w:val="24"/>
+          <w:szCs w:val="24"/>
+        </w:rPr>
+        <w:t>(</w:t>
+      </w:r>
+      <w:proofErr w:type="gramEnd"/>
+      <w:r>
+        <w:rPr>
+          <w:sz w:val="24"/>
+          <w:szCs w:val="24"/>
+        </w:rPr>
+        <w:t xml:space="preserve">50) </w:t>
+      </w:r>
+      <w:proofErr w:type="spellStart"/>
+      <w:r>
+        <w:rPr>
+          <w:sz w:val="24"/>
+          <w:szCs w:val="24"/>
+        </w:rPr>
+        <w:t>not</w:t>
+      </w:r>
+      <w:proofErr w:type="spellEnd"/>
+      <w:r>
+        <w:rPr>
+          <w:sz w:val="24"/>
+          <w:szCs w:val="24"/>
+        </w:rPr>
+        <w:t xml:space="preserve"> </w:t>
+      </w:r>
+      <w:proofErr w:type="spellStart"/>
+      <w:r>
+        <w:rPr>
+          <w:sz w:val="24"/>
+          <w:szCs w:val="24"/>
+        </w:rPr>
+        <w:t>null</w:t>
+      </w:r>
+      <w:proofErr w:type="spellEnd"/>
+      <w:r>
+        <w:rPr>
+          <w:sz w:val="24"/>
+          <w:szCs w:val="24"/>
+        </w:rPr>
+        <w:t>,</w:t>
+      </w:r>
+    </w:p>
+    <w:p>
+      <w:pPr>
+        <w:rPr>
+          <w:sz w:val="24"/>
+          <w:szCs w:val="24"/>
+        </w:rPr>
+      </w:pPr>
+      <w:r>
+        <w:rPr>
+          <w:sz w:val="24"/>
+          <w:szCs w:val="24"/>
+        </w:rPr>
+        <w:t xml:space="preserve">post </w:t>
+      </w:r>
+      <w:proofErr w:type="spellStart"/>
+      <w:proofErr w:type="gramStart"/>
+      <w:r>
+        <w:rPr>
+          <w:sz w:val="24"/>
+          <w:szCs w:val="24"/>
+        </w:rPr>
+        <w:t>varchar</w:t>
+      </w:r>
+      <w:proofErr w:type="spellEnd"/>
+      <w:r>
+        <w:rPr>
+          <w:sz w:val="24"/>
+          <w:szCs w:val="24"/>
+        </w:rPr>
+        <w:t>(</w:t>
+      </w:r>
+      <w:proofErr w:type="gramEnd"/>
+      <w:r>
+        <w:rPr>
+          <w:sz w:val="24"/>
+          <w:szCs w:val="24"/>
+        </w:rPr>
+        <w:t>100)</w:t>
+      </w:r>
+      <w:proofErr w:type="spellStart"/>
+      <w:r>
+        <w:rPr>
+          <w:sz w:val="24"/>
+          <w:szCs w:val="24"/>
+        </w:rPr>
+        <w:t>not</w:t>
+      </w:r>
+      <w:proofErr w:type="spellEnd"/>
+      <w:r>
+        <w:rPr>
+          <w:sz w:val="24"/>
+          <w:szCs w:val="24"/>
+        </w:rPr>
+        <w:t xml:space="preserve"> </w:t>
+      </w:r>
+      <w:proofErr w:type="spellStart"/>
+      <w:r>
+        <w:rPr>
+          <w:sz w:val="24"/>
+          <w:szCs w:val="24"/>
+        </w:rPr>
+        <w:t>null</w:t>
+      </w:r>
+      <w:proofErr w:type="spellEnd"/>
+      <w:r>
+        <w:rPr>
+          <w:sz w:val="24"/>
+          <w:szCs w:val="24"/>
+        </w:rPr>
+        <w:t>,</w:t>
+      </w:r>
+    </w:p>
+    <w:p>
+      <w:pPr>
+        <w:rPr>
+          <w:sz w:val="24"/>
+          <w:szCs w:val="24"/>
+        </w:rPr>
+      </w:pPr>
+      <w:r>
+        <w:rPr>
+          <w:sz w:val="24"/>
+          <w:szCs w:val="24"/>
+        </w:rPr>
+        <w:t xml:space="preserve">categoria </w:t>
+      </w:r>
+      <w:proofErr w:type="spellStart"/>
+      <w:r>
+        <w:rPr>
+          <w:sz w:val="24"/>
+          <w:szCs w:val="24"/>
+        </w:rPr>
+        <w:t>int</w:t>
+      </w:r>
+      <w:proofErr w:type="spellEnd"/>
+      <w:r>
+        <w:rPr>
+          <w:sz w:val="24"/>
+          <w:szCs w:val="24"/>
+        </w:rPr>
+        <w:t xml:space="preserve"> </w:t>
+      </w:r>
+      <w:proofErr w:type="spellStart"/>
+      <w:r>
+        <w:rPr>
+          <w:sz w:val="24"/>
+          <w:szCs w:val="24"/>
+        </w:rPr>
+        <w:t>not</w:t>
+      </w:r>
+      <w:proofErr w:type="spellEnd"/>
+      <w:r>
+        <w:rPr>
+          <w:sz w:val="24"/>
+          <w:szCs w:val="24"/>
+        </w:rPr>
+        <w:t xml:space="preserve"> </w:t>
+      </w:r>
+      <w:proofErr w:type="spellStart"/>
+      <w:r>
+        <w:rPr>
+          <w:sz w:val="24"/>
+          <w:szCs w:val="24"/>
+        </w:rPr>
+        <w:t>null</w:t>
+      </w:r>
+      <w:proofErr w:type="spellEnd"/>
+      <w:r>
+        <w:rPr>
+          <w:sz w:val="24"/>
+          <w:szCs w:val="24"/>
+        </w:rPr>
+        <w:t>,</w:t>
+      </w:r>
+    </w:p>
+    <w:p>
+      <w:pPr>
+        <w:rPr>
+          <w:sz w:val="24"/>
+          <w:szCs w:val="24"/>
+        </w:rPr>
+      </w:pPr>
+      <w:r>
+        <w:rPr>
+          <w:sz w:val="24"/>
+          <w:szCs w:val="24"/>
+        </w:rPr>
+        <w:t xml:space="preserve">texto1 </w:t>
+      </w:r>
+      <w:proofErr w:type="spellStart"/>
+      <w:proofErr w:type="gramStart"/>
+      <w:r>
+        <w:rPr>
+          <w:sz w:val="24"/>
+          <w:szCs w:val="24"/>
+        </w:rPr>
+        <w:t>varchar</w:t>
+      </w:r>
+      <w:proofErr w:type="spellEnd"/>
+      <w:r>
+        <w:rPr>
+          <w:sz w:val="24"/>
+          <w:szCs w:val="24"/>
+        </w:rPr>
+        <w:t>(</w:t>
+      </w:r>
+      <w:proofErr w:type="gramEnd"/>
+      <w:r>
+        <w:rPr>
+          <w:sz w:val="24"/>
+          <w:szCs w:val="24"/>
+        </w:rPr>
+        <w:t>1500),</w:t>
+      </w:r>
+    </w:p>
+    <w:p>
+      <w:pPr>
+        <w:rPr>
+          <w:sz w:val="24"/>
+          <w:szCs w:val="24"/>
+        </w:rPr>
+      </w:pPr>
+      <w:proofErr w:type="spellStart"/>
+      <w:r>
+        <w:rPr>
+          <w:sz w:val="24"/>
+          <w:szCs w:val="24"/>
+        </w:rPr>
+        <w:t>img</w:t>
+      </w:r>
+      <w:proofErr w:type="spellEnd"/>
+      <w:r>
+        <w:rPr>
+          <w:sz w:val="24"/>
+          <w:szCs w:val="24"/>
+        </w:rPr>
+        <w:t xml:space="preserve"> </w:t>
+      </w:r>
+      <w:proofErr w:type="spellStart"/>
+      <w:proofErr w:type="gramStart"/>
+      <w:r>
+        <w:rPr>
+          <w:sz w:val="24"/>
+          <w:szCs w:val="24"/>
+        </w:rPr>
+        <w:t>varchar</w:t>
+      </w:r>
+      <w:proofErr w:type="spellEnd"/>
+      <w:r>
+        <w:rPr>
+          <w:sz w:val="24"/>
+          <w:szCs w:val="24"/>
+        </w:rPr>
+        <w:t>(</w:t>
+      </w:r>
+      <w:proofErr w:type="gramEnd"/>
+      <w:r>
+        <w:rPr>
+          <w:sz w:val="24"/>
+          <w:szCs w:val="24"/>
+        </w:rPr>
+        <w:t>100),</w:t>
+      </w:r>
+    </w:p>
+    <w:p>
+      <w:pPr>
+        <w:rPr>
+          <w:sz w:val="24"/>
+          <w:szCs w:val="24"/>
+        </w:rPr>
+      </w:pPr>
+      <w:proofErr w:type="spellStart"/>
+      <w:r>
+        <w:rPr>
+          <w:sz w:val="24"/>
+          <w:szCs w:val="24"/>
+        </w:rPr>
+        <w:t>video</w:t>
+      </w:r>
+      <w:proofErr w:type="spellEnd"/>
+      <w:r>
+        <w:rPr>
+          <w:sz w:val="24"/>
+          <w:szCs w:val="24"/>
+        </w:rPr>
+        <w:t xml:space="preserve"> </w:t>
+      </w:r>
+      <w:proofErr w:type="spellStart"/>
+      <w:proofErr w:type="gramStart"/>
+      <w:r>
+        <w:rPr>
+          <w:sz w:val="24"/>
+          <w:szCs w:val="24"/>
+        </w:rPr>
+        <w:t>varchar</w:t>
+      </w:r>
+      <w:proofErr w:type="spellEnd"/>
+      <w:r>
+        <w:rPr>
+          <w:sz w:val="24"/>
+          <w:szCs w:val="24"/>
+        </w:rPr>
+        <w:t>(</w:t>
+      </w:r>
+      <w:proofErr w:type="gramEnd"/>
+      <w:r>
+        <w:rPr>
+          <w:sz w:val="24"/>
+          <w:szCs w:val="24"/>
+        </w:rPr>
+        <w:t>100),</w:t>
+      </w:r>
+    </w:p>
+    <w:p>
+      <w:pPr>
+        <w:rPr>
+          <w:sz w:val="24"/>
+          <w:szCs w:val="24"/>
+        </w:rPr>
+      </w:pPr>
+      <w:r>
+        <w:rPr>
+          <w:sz w:val="24"/>
+          <w:szCs w:val="24"/>
+        </w:rPr>
+        <w:t xml:space="preserve">data </w:t>
+      </w:r>
+      <w:proofErr w:type="spellStart"/>
+      <w:r>
+        <w:rPr>
+          <w:sz w:val="24"/>
+          <w:szCs w:val="24"/>
+        </w:rPr>
+        <w:t>datetime</w:t>
+      </w:r>
+      <w:proofErr w:type="spellEnd"/>
+      <w:r>
+        <w:rPr>
+          <w:sz w:val="24"/>
+          <w:szCs w:val="24"/>
+        </w:rPr>
+        <w:t>,</w:t>
+      </w:r>
+    </w:p>
+    <w:p>
+      <w:pPr>
+        <w:rPr>
+          <w:sz w:val="24"/>
+          <w:szCs w:val="24"/>
+        </w:rPr>
+      </w:pPr>
+      <w:proofErr w:type="spellStart"/>
+      <w:r>
+        <w:rPr>
+          <w:sz w:val="24"/>
+          <w:szCs w:val="24"/>
+        </w:rPr>
+        <w:t>foreign</w:t>
+      </w:r>
+      <w:proofErr w:type="spellEnd"/>
+      <w:r>
+        <w:rPr>
+          <w:sz w:val="24"/>
+          <w:szCs w:val="24"/>
+        </w:rPr>
+        <w:t xml:space="preserve"> </w:t>
+      </w:r>
+      <w:proofErr w:type="spellStart"/>
+      <w:r>
+        <w:rPr>
+          <w:sz w:val="24"/>
+          <w:szCs w:val="24"/>
+        </w:rPr>
+        <w:t>key</w:t>
+      </w:r>
+      <w:proofErr w:type="spellEnd"/>
+      <w:r>
+        <w:rPr>
+          <w:sz w:val="24"/>
+          <w:szCs w:val="24"/>
+        </w:rPr>
+        <w:t>(categoria)</w:t>
+      </w:r>
+      <w:proofErr w:type="spellStart"/>
+      <w:r>
+        <w:rPr>
+          <w:sz w:val="24"/>
+          <w:szCs w:val="24"/>
+        </w:rPr>
+        <w:t>references</w:t>
+      </w:r>
+      <w:proofErr w:type="spellEnd"/>
+      <w:r>
+        <w:rPr>
+          <w:sz w:val="24"/>
+          <w:szCs w:val="24"/>
+        </w:rPr>
+        <w:t xml:space="preserve"> categorias(id), </w:t>
+      </w:r>
+    </w:p>
+    <w:p>
+      <w:pPr>
+        <w:rPr>
+          <w:sz w:val="24"/>
+          <w:szCs w:val="24"/>
+        </w:rPr>
+      </w:pPr>
+      <w:proofErr w:type="spellStart"/>
+      <w:r>
+        <w:rPr>
+          <w:sz w:val="24"/>
+          <w:szCs w:val="24"/>
+        </w:rPr>
+        <w:t>foreign</w:t>
+      </w:r>
+      <w:proofErr w:type="spellEnd"/>
+      <w:r>
+        <w:rPr>
+          <w:sz w:val="24"/>
+          <w:szCs w:val="24"/>
+        </w:rPr>
+        <w:t xml:space="preserve"> </w:t>
+      </w:r>
+      <w:proofErr w:type="spellStart"/>
+      <w:r>
+        <w:rPr>
+          <w:sz w:val="24"/>
+          <w:szCs w:val="24"/>
+        </w:rPr>
+        <w:t>key</w:t>
+      </w:r>
+      <w:proofErr w:type="spellEnd"/>
+      <w:r>
+        <w:rPr>
+          <w:sz w:val="24"/>
+          <w:szCs w:val="24"/>
+        </w:rPr>
+        <w:t>(</w:t>
+      </w:r>
+      <w:proofErr w:type="spellStart"/>
+      <w:r>
+        <w:rPr>
+          <w:sz w:val="24"/>
+          <w:szCs w:val="24"/>
+        </w:rPr>
+        <w:t>autor_</w:t>
+      </w:r>
+      <w:proofErr w:type="gramStart"/>
+      <w:r>
+        <w:rPr>
+          <w:sz w:val="24"/>
+          <w:szCs w:val="24"/>
+        </w:rPr>
+        <w:t>id</w:t>
+      </w:r>
+      <w:proofErr w:type="spellEnd"/>
+      <w:r>
+        <w:rPr>
+          <w:sz w:val="24"/>
+          <w:szCs w:val="24"/>
+        </w:rPr>
+        <w:t>)</w:t>
+      </w:r>
+      <w:proofErr w:type="spellStart"/>
+      <w:r>
+        <w:rPr>
+          <w:sz w:val="24"/>
+          <w:szCs w:val="24"/>
+        </w:rPr>
+        <w:t>references</w:t>
+      </w:r>
+      <w:proofErr w:type="spellEnd"/>
+      <w:proofErr w:type="gramEnd"/>
+      <w:r>
+        <w:rPr>
+          <w:sz w:val="24"/>
+          <w:szCs w:val="24"/>
+        </w:rPr>
+        <w:t xml:space="preserve"> </w:t>
+      </w:r>
+      <w:proofErr w:type="spellStart"/>
+      <w:r>
+        <w:rPr>
+          <w:sz w:val="24"/>
+          <w:szCs w:val="24"/>
+        </w:rPr>
+        <w:t>adm</w:t>
+      </w:r>
+      <w:proofErr w:type="spellEnd"/>
+      <w:r>
+        <w:rPr>
+          <w:sz w:val="24"/>
+          <w:szCs w:val="24"/>
+        </w:rPr>
+        <w:t>(id)</w:t>
+      </w:r>
+    </w:p>
+    <w:p>
+      <w:pPr>
+        <w:rPr>
+          <w:sz w:val="24"/>
+          <w:szCs w:val="24"/>
+        </w:rPr>
+      </w:pPr>
+      <w:r>
+        <w:rPr>
+          <w:sz w:val="24"/>
+          <w:szCs w:val="24"/>
+        </w:rPr>
+        <w:t>);</w:t>
+      </w:r>
+    </w:p>
+    <w:p>
+      <w:pPr>
+        <w:rPr>
+          <w:b/>
+          <w:sz w:val="24"/>
+          <w:szCs w:val="24"/>
+          <w:u w:val="single"/>
+        </w:rPr>
+      </w:pPr>
+    </w:p>
+    <w:p>
+      <w:pPr>
+        <w:rPr>
+          <w:b/>
+          <w:sz w:val="24"/>
+          <w:szCs w:val="24"/>
+          <w:u w:val="single"/>
+        </w:rPr>
+      </w:pPr>
+    </w:p>
+    <w:p>
+      <w:pPr>
+        <w:rPr>
+          <w:b/>
+          <w:sz w:val="24"/>
+          <w:szCs w:val="24"/>
+          <w:u w:val="single"/>
+        </w:rPr>
+      </w:pPr>
+    </w:p>
+    <w:p>
+      <w:pPr>
+        <w:rPr>
+          <w:b/>
+          <w:sz w:val="24"/>
+          <w:szCs w:val="24"/>
+          <w:u w:val="single"/>
+        </w:rPr>
+      </w:pPr>
+    </w:p>
+    <w:p>
+      <w:pPr>
+        <w:rPr>
+          <w:b/>
+          <w:sz w:val="24"/>
+          <w:szCs w:val="24"/>
+          <w:u w:val="single"/>
+        </w:rPr>
+      </w:pPr>
+    </w:p>
+    <w:p>
+      <w:pPr>
+        <w:rPr>
+          <w:b/>
+          <w:sz w:val="24"/>
+          <w:szCs w:val="24"/>
+          <w:u w:val="single"/>
+        </w:rPr>
+      </w:pPr>
+    </w:p>
+    <w:p>
+      <w:pPr>
+        <w:rPr>
+          <w:b/>
+          <w:sz w:val="24"/>
+          <w:szCs w:val="24"/>
+          <w:u w:val="single"/>
+        </w:rPr>
+      </w:pPr>
+    </w:p>
+    <w:p>
+      <w:pPr>
+        <w:rPr>
+          <w:b/>
+          <w:sz w:val="24"/>
+          <w:szCs w:val="24"/>
+          <w:u w:val="single"/>
+        </w:rPr>
+      </w:pPr>
+    </w:p>
+    <w:p>
+      <w:pPr>
+        <w:rPr>
+          <w:b/>
+          <w:sz w:val="24"/>
+          <w:szCs w:val="24"/>
+          <w:u w:val="single"/>
+        </w:rPr>
+      </w:pPr>
+    </w:p>
+    <w:p>
+      <w:pPr>
+        <w:rPr>
+          <w:b/>
+          <w:sz w:val="24"/>
+          <w:szCs w:val="24"/>
+          <w:u w:val="single"/>
+        </w:rPr>
+      </w:pPr>
+    </w:p>
+    <w:p>
+      <w:pPr>
+        <w:rPr>
+          <w:b/>
+          <w:sz w:val="24"/>
+          <w:szCs w:val="24"/>
+          <w:u w:val="single"/>
+        </w:rPr>
+      </w:pPr>
+    </w:p>
+    <w:p>
+      <w:pPr>
+        <w:rPr>
+          <w:b/>
+          <w:sz w:val="24"/>
+          <w:szCs w:val="24"/>
+          <w:u w:val="single"/>
+        </w:rPr>
+      </w:pPr>
+    </w:p>
+    <w:p>
+      <w:pPr>
+        <w:rPr>
+          <w:b/>
+          <w:sz w:val="24"/>
+          <w:szCs w:val="24"/>
+          <w:u w:val="single"/>
+        </w:rPr>
+      </w:pPr>
+    </w:p>
+    <w:p>
+      <w:pPr>
+        <w:rPr>
+          <w:b/>
+          <w:sz w:val="24"/>
+          <w:szCs w:val="24"/>
+          <w:u w:val="single"/>
+        </w:rPr>
+      </w:pPr>
+    </w:p>
+    <w:p>
+      <w:pPr>
+        <w:rPr>
+          <w:b/>
+          <w:sz w:val="24"/>
+          <w:szCs w:val="24"/>
+          <w:u w:val="single"/>
+        </w:rPr>
+      </w:pPr>
+    </w:p>
+    <w:p>
+      <w:pPr>
+        <w:rPr>
+          <w:b/>
+          <w:sz w:val="24"/>
+          <w:szCs w:val="24"/>
+          <w:u w:val="single"/>
+        </w:rPr>
+      </w:pPr>
+    </w:p>
+    <w:p>
+      <w:pPr>
+        <w:rPr>
+          <w:b/>
+          <w:sz w:val="24"/>
+          <w:szCs w:val="24"/>
+          <w:u w:val="single"/>
+        </w:rPr>
+      </w:pPr>
+    </w:p>
+    <w:p>
+      <w:pPr>
+        <w:rPr>
+          <w:b/>
+          <w:sz w:val="24"/>
+          <w:szCs w:val="24"/>
+          <w:u w:val="single"/>
+        </w:rPr>
+      </w:pPr>
+    </w:p>
+    <w:p>
+      <w:pPr>
+        <w:rPr>
+          <w:b/>
+          <w:sz w:val="24"/>
+          <w:szCs w:val="24"/>
+          <w:u w:val="single"/>
+        </w:rPr>
+      </w:pPr>
+    </w:p>
+    <w:p>
+      <w:pPr>
+        <w:rPr>
+          <w:b/>
+          <w:sz w:val="24"/>
+          <w:szCs w:val="24"/>
+          <w:u w:val="single"/>
+        </w:rPr>
+      </w:pPr>
+      <w:bookmarkStart w:id="0" w:name="_GoBack"/>
+      <w:bookmarkEnd w:id="0"/>
+      <w:r>
+        <w:rPr>
+          <w:b/>
+          <w:sz w:val="24"/>
+          <w:szCs w:val="24"/>
+          <w:u w:val="single"/>
+        </w:rPr>
+        <w:lastRenderedPageBreak/>
         <w:t>ESCOPO DO SITE</w:t>
       </w:r>
     </w:p>
@@ -1254,7 +3231,6 @@
           <w:sz w:val="24"/>
           <w:szCs w:val="24"/>
         </w:rPr>
-        <w:lastRenderedPageBreak/>
         <w:t>CADASDRO ADM</w:t>
       </w:r>
       <w:r>
@@ -1364,6 +3340,7 @@
           <w:sz w:val="24"/>
           <w:szCs w:val="24"/>
         </w:rPr>
+        <w:lastRenderedPageBreak/>
         <w:t>CADASTRO NOTICIA</w:t>
       </w:r>
     </w:p>
@@ -1484,7 +3461,6 @@
           <w:szCs w:val="24"/>
           <w:u w:val="single"/>
         </w:rPr>
-        <w:lastRenderedPageBreak/>
         <w:t>PAGINA INICIAL DO ADM</w:t>
       </w:r>
     </w:p>
@@ -1537,8 +3513,6 @@
           </wp:inline>
         </w:drawing>
       </w:r>
-      <w:bookmarkStart w:id="0" w:name="_GoBack"/>
-      <w:bookmarkEnd w:id="0"/>
     </w:p>
     <w:sectPr>
       <w:pgSz w:w="11906" w:h="16838"/>

</xml_diff>